<commit_message>
Minor letter template modifications + styles
</commit_message>
<xml_diff>
--- a/tpl/word/Account Confirmation Letter Template.docx
+++ b/tpl/word/Account Confirmation Letter Template.docx
@@ -4,17 +4,18 @@
   <w:body>
     <w:p>
       <w:pPr>
-        <w:spacing w:after="0"/>
+        <w:pStyle w:val="NoSpacing"/>
+        <w:spacing w:line="276" w:lineRule="auto"/>
       </w:pPr>
       <w:r>
         <w:rPr>
           <w:noProof/>
         </w:rPr>
         <w:drawing>
-          <wp:inline distT="0" distB="0" distL="0" distR="0" wp14:anchorId="7FF88B72" wp14:editId="6F50AB46">
-            <wp:extent cx="1651379" cy="547959"/>
-            <wp:effectExtent l="0" t="0" r="0" b="5080"/>
-            <wp:docPr id="1621595463" name="Picture 1" descr="Blue letters on a black background&#10;&#10;Description automatically generated"/>
+          <wp:inline distT="0" distB="0" distL="0" distR="0" wp14:anchorId="099C9336" wp14:editId="219644BE">
+            <wp:extent cx="2196825" cy="723809"/>
+            <wp:effectExtent l="0" t="0" r="0" b="635"/>
+            <wp:docPr id="1259925277" name="Picture 1"/>
             <wp:cNvGraphicFramePr>
               <a:graphicFrameLocks xmlns:a="http://schemas.openxmlformats.org/drawingml/2006/main" noChangeAspect="1"/>
             </wp:cNvGraphicFramePr>
@@ -22,11 +23,11 @@
               <a:graphicData uri="http://schemas.openxmlformats.org/drawingml/2006/picture">
                 <pic:pic xmlns:pic="http://schemas.openxmlformats.org/drawingml/2006/picture">
                   <pic:nvPicPr>
-                    <pic:cNvPr id="1621595463" name="Picture 1" descr="Blue letters on a black background&#10;&#10;Description automatically generated"/>
+                    <pic:cNvPr id="1259925277" name="Picture 1259925277"/>
                     <pic:cNvPicPr/>
                   </pic:nvPicPr>
                   <pic:blipFill>
-                    <a:blip r:embed="rId4" cstate="print">
+                    <a:blip r:embed="rId5">
                       <a:extLst>
                         <a:ext uri="{28A0092B-C50C-407E-A947-70E740481C1C}">
                           <a14:useLocalDpi xmlns:a14="http://schemas.microsoft.com/office/drawing/2010/main" val="0"/>
@@ -40,7 +41,7 @@
                   <pic:spPr>
                     <a:xfrm>
                       <a:off x="0" y="0"/>
-                      <a:ext cx="1666120" cy="552850"/>
+                      <a:ext cx="2196825" cy="723809"/>
                     </a:xfrm>
                     <a:prstGeom prst="rect">
                       <a:avLst/>
@@ -55,68 +56,56 @@
     </w:p>
     <w:p>
       <w:pPr>
-        <w:spacing w:after="0"/>
-      </w:pPr>
-    </w:p>
-    <w:p>
-      <w:pPr>
-        <w:spacing w:after="0"/>
-      </w:pPr>
-    </w:p>
-    <w:p>
-      <w:pPr>
-        <w:spacing w:after="0"/>
-      </w:pPr>
-    </w:p>
-    <w:p>
-      <w:pPr>
-        <w:spacing w:after="0"/>
-      </w:pPr>
-      <w:r>
-        <w:t>${</w:t>
-      </w:r>
-      <w:proofErr w:type="spellStart"/>
-      <w:proofErr w:type="gramStart"/>
-      <w:r>
-        <w:t>customer.name.full</w:t>
-      </w:r>
-      <w:proofErr w:type="spellEnd"/>
-      <w:proofErr w:type="gramEnd"/>
-      <w:r>
-        <w:t>}</w:t>
-      </w:r>
-    </w:p>
-    <w:p>
-      <w:pPr>
-        <w:spacing w:after="0"/>
-      </w:pPr>
-      <w:r>
-        <w:t>${</w:t>
-      </w:r>
-      <w:proofErr w:type="spellStart"/>
-      <w:proofErr w:type="gramStart"/>
-      <w:r>
-        <w:t>customer.address</w:t>
-      </w:r>
-      <w:proofErr w:type="spellEnd"/>
-      <w:proofErr w:type="gramEnd"/>
-      <w:r>
-        <w:t>}</w:t>
-      </w:r>
-    </w:p>
-    <w:p>
-      <w:pPr>
-        <w:spacing w:after="0"/>
-      </w:pPr>
-    </w:p>
-    <w:p>
-      <w:pPr>
-        <w:spacing w:after="0"/>
-      </w:pPr>
-    </w:p>
-    <w:p>
-      <w:pPr>
-        <w:spacing w:after="0"/>
+        <w:pStyle w:val="NoSpacing"/>
+        <w:spacing w:line="276" w:lineRule="auto"/>
+      </w:pPr>
+    </w:p>
+    <w:p>
+      <w:pPr>
+        <w:pStyle w:val="NoSpacing"/>
+        <w:spacing w:line="276" w:lineRule="auto"/>
+      </w:pPr>
+    </w:p>
+    <w:p>
+      <w:pPr>
+        <w:pStyle w:val="NoSpacing"/>
+        <w:spacing w:line="276" w:lineRule="auto"/>
+      </w:pPr>
+    </w:p>
+    <w:p>
+      <w:pPr>
+        <w:pStyle w:val="NoSpacing"/>
+        <w:spacing w:line="276" w:lineRule="auto"/>
+      </w:pPr>
+      <w:r>
+        <w:t>${customer.name.full}</w:t>
+      </w:r>
+    </w:p>
+    <w:p>
+      <w:pPr>
+        <w:pStyle w:val="NoSpacing"/>
+        <w:spacing w:line="276" w:lineRule="auto"/>
+      </w:pPr>
+      <w:r>
+        <w:t>${customer.address}</w:t>
+      </w:r>
+    </w:p>
+    <w:p>
+      <w:pPr>
+        <w:pStyle w:val="NoSpacing"/>
+        <w:spacing w:line="276" w:lineRule="auto"/>
+      </w:pPr>
+    </w:p>
+    <w:p>
+      <w:pPr>
+        <w:pStyle w:val="NoSpacing"/>
+        <w:spacing w:line="276" w:lineRule="auto"/>
+      </w:pPr>
+    </w:p>
+    <w:p>
+      <w:pPr>
+        <w:pStyle w:val="NoSpacing"/>
+        <w:spacing w:line="276" w:lineRule="auto"/>
       </w:pPr>
       <w:r>
         <w:t>Dear</w:t>
@@ -124,15 +113,8 @@
       <w:r>
         <w:t xml:space="preserve"> ${</w:t>
       </w:r>
-      <w:proofErr w:type="spellStart"/>
-      <w:proofErr w:type="gramStart"/>
-      <w:r>
-        <w:t>customer.name.formal</w:t>
-      </w:r>
-      <w:proofErr w:type="spellEnd"/>
-      <w:proofErr w:type="gramEnd"/>
-      <w:r>
-        <w:t>}</w:t>
+      <w:r>
+        <w:t>customer.name.formal}</w:t>
       </w:r>
       <w:r>
         <w:t>,</w:t>
@@ -140,12 +122,14 @@
     </w:p>
     <w:p>
       <w:pPr>
-        <w:spacing w:after="0"/>
-      </w:pPr>
-    </w:p>
-    <w:p>
-      <w:pPr>
-        <w:spacing w:after="0"/>
+        <w:pStyle w:val="NoSpacing"/>
+        <w:spacing w:line="276" w:lineRule="auto"/>
+      </w:pPr>
+    </w:p>
+    <w:p>
+      <w:pPr>
+        <w:pStyle w:val="NoSpacing"/>
+        <w:spacing w:line="276" w:lineRule="auto"/>
       </w:pPr>
       <w:r>
         <w:t>We are writing to confirm your account you currently hold with ANZ</w:t>
@@ -156,7 +140,8 @@
     </w:p>
     <w:p>
       <w:pPr>
-        <w:spacing w:after="0"/>
+        <w:pStyle w:val="NoSpacing"/>
+        <w:spacing w:line="276" w:lineRule="auto"/>
       </w:pPr>
     </w:p>
     <w:tbl>
@@ -176,6 +161,10 @@
             <w:tcW w:w="1500" w:type="pct"/>
           </w:tcPr>
           <w:p>
+            <w:pPr>
+              <w:pStyle w:val="NoSpacing"/>
+              <w:spacing w:line="276" w:lineRule="auto"/>
+            </w:pPr>
             <w:r>
               <w:t>Account Name</w:t>
             </w:r>
@@ -186,6 +175,10 @@
             <w:tcW w:w="1500" w:type="pct"/>
           </w:tcPr>
           <w:p>
+            <w:pPr>
+              <w:pStyle w:val="NoSpacing"/>
+              <w:spacing w:line="276" w:lineRule="auto"/>
+            </w:pPr>
             <w:r>
               <w:t>Account Type</w:t>
             </w:r>
@@ -196,6 +189,10 @@
             <w:tcW w:w="2173" w:type="pct"/>
           </w:tcPr>
           <w:p>
+            <w:pPr>
+              <w:pStyle w:val="NoSpacing"/>
+              <w:spacing w:line="276" w:lineRule="auto"/>
+            </w:pPr>
             <w:r>
               <w:t>Account Number</w:t>
             </w:r>
@@ -208,29 +205,32 @@
             <w:tcW w:w="1500" w:type="pct"/>
           </w:tcPr>
           <w:p>
+            <w:pPr>
+              <w:pStyle w:val="NoSpacing"/>
+              <w:spacing w:line="276" w:lineRule="auto"/>
+            </w:pPr>
             <w:r>
               <w:t>${account.name}</w:t>
             </w:r>
           </w:p>
-          <w:p/>
+          <w:p>
+            <w:pPr>
+              <w:pStyle w:val="NoSpacing"/>
+              <w:spacing w:line="276" w:lineRule="auto"/>
+            </w:pPr>
+          </w:p>
         </w:tc>
         <w:tc>
           <w:tcPr>
             <w:tcW w:w="1500" w:type="pct"/>
           </w:tcPr>
           <w:p>
+            <w:pPr>
+              <w:pStyle w:val="NoSpacing"/>
+              <w:spacing w:line="276" w:lineRule="auto"/>
+            </w:pPr>
             <w:r>
-              <w:t>${</w:t>
-            </w:r>
-            <w:proofErr w:type="spellStart"/>
-            <w:proofErr w:type="gramStart"/>
-            <w:r>
-              <w:t>account.type</w:t>
-            </w:r>
-            <w:proofErr w:type="spellEnd"/>
-            <w:proofErr w:type="gramEnd"/>
-            <w:r>
-              <w:t>}</w:t>
+              <w:t>${account.type}</w:t>
             </w:r>
           </w:p>
         </w:tc>
@@ -239,18 +239,12 @@
             <w:tcW w:w="2173" w:type="pct"/>
           </w:tcPr>
           <w:p>
+            <w:pPr>
+              <w:pStyle w:val="NoSpacing"/>
+              <w:spacing w:line="276" w:lineRule="auto"/>
+            </w:pPr>
             <w:r>
-              <w:t>${</w:t>
-            </w:r>
-            <w:proofErr w:type="spellStart"/>
-            <w:proofErr w:type="gramStart"/>
-            <w:r>
-              <w:t>account.number</w:t>
-            </w:r>
-            <w:proofErr w:type="spellEnd"/>
-            <w:proofErr w:type="gramEnd"/>
-            <w:r>
-              <w:t>}</w:t>
+              <w:t>${account.number}</w:t>
             </w:r>
           </w:p>
         </w:tc>
@@ -258,17 +252,20 @@
     </w:tbl>
     <w:p>
       <w:pPr>
-        <w:spacing w:after="0"/>
-      </w:pPr>
-    </w:p>
-    <w:p>
-      <w:pPr>
-        <w:spacing w:after="0"/>
-      </w:pPr>
-    </w:p>
-    <w:p>
-      <w:pPr>
-        <w:spacing w:after="0"/>
+        <w:pStyle w:val="NoSpacing"/>
+        <w:spacing w:line="276" w:lineRule="auto"/>
+      </w:pPr>
+    </w:p>
+    <w:p>
+      <w:pPr>
+        <w:pStyle w:val="NoSpacing"/>
+        <w:spacing w:line="276" w:lineRule="auto"/>
+      </w:pPr>
+    </w:p>
+    <w:p>
+      <w:pPr>
+        <w:pStyle w:val="NoSpacing"/>
+        <w:spacing w:line="276" w:lineRule="auto"/>
       </w:pPr>
       <w:r>
         <w:t xml:space="preserve">If you have any questions, please contact us at </w:t>
@@ -279,12 +276,14 @@
     </w:p>
     <w:p>
       <w:pPr>
-        <w:spacing w:after="0"/>
-      </w:pPr>
-    </w:p>
-    <w:p>
-      <w:pPr>
-        <w:spacing w:after="0"/>
+        <w:pStyle w:val="NoSpacing"/>
+        <w:spacing w:line="276" w:lineRule="auto"/>
+      </w:pPr>
+    </w:p>
+    <w:p>
+      <w:pPr>
+        <w:pStyle w:val="NoSpacing"/>
+        <w:spacing w:line="276" w:lineRule="auto"/>
       </w:pPr>
       <w:r>
         <w:t>Kind regards,</w:t>
@@ -292,17 +291,20 @@
     </w:p>
     <w:p>
       <w:pPr>
-        <w:spacing w:after="0"/>
-      </w:pPr>
-    </w:p>
-    <w:p>
-      <w:pPr>
-        <w:spacing w:after="0"/>
-      </w:pPr>
-    </w:p>
-    <w:p>
-      <w:pPr>
-        <w:spacing w:after="0"/>
+        <w:pStyle w:val="NoSpacing"/>
+        <w:spacing w:line="276" w:lineRule="auto"/>
+      </w:pPr>
+    </w:p>
+    <w:p>
+      <w:pPr>
+        <w:pStyle w:val="NoSpacing"/>
+        <w:spacing w:line="276" w:lineRule="auto"/>
+      </w:pPr>
+    </w:p>
+    <w:p>
+      <w:pPr>
+        <w:pStyle w:val="NoSpacing"/>
+        <w:spacing w:line="276" w:lineRule="auto"/>
       </w:pPr>
       <w:r>
         <w:t>${consultant.name}</w:t>
@@ -310,20 +312,11 @@
     </w:p>
     <w:p>
       <w:pPr>
-        <w:spacing w:after="0"/>
-      </w:pPr>
-      <w:r>
-        <w:t>${</w:t>
-      </w:r>
-      <w:proofErr w:type="spellStart"/>
-      <w:proofErr w:type="gramStart"/>
-      <w:r>
-        <w:t>consultant.title</w:t>
-      </w:r>
-      <w:proofErr w:type="spellEnd"/>
-      <w:proofErr w:type="gramEnd"/>
-      <w:r>
-        <w:t>}</w:t>
+        <w:pStyle w:val="NoSpacing"/>
+        <w:spacing w:line="276" w:lineRule="auto"/>
+      </w:pPr>
+      <w:r>
+        <w:t>${consultant.title}</w:t>
       </w:r>
     </w:p>
     <w:sectPr>
@@ -736,6 +729,10 @@
   <w:style w:type="paragraph" w:default="1" w:styleId="Normal">
     <w:name w:val="Normal"/>
     <w:qFormat/>
+    <w:rsid w:val="002761B0"/>
+    <w:pPr>
+      <w:spacing w:after="0" w:line="360" w:lineRule="auto"/>
+    </w:pPr>
   </w:style>
   <w:style w:type="character" w:default="1" w:styleId="DefaultParagraphFont">
     <w:name w:val="Default Paragraph Font"/>
@@ -782,6 +779,15 @@
         <w:insideV w:val="single" w:sz="4" w:space="0" w:color="auto"/>
       </w:tblBorders>
     </w:tblPr>
+  </w:style>
+  <w:style w:type="paragraph" w:styleId="NoSpacing">
+    <w:name w:val="No Spacing"/>
+    <w:uiPriority w:val="1"/>
+    <w:qFormat/>
+    <w:rsid w:val="00901187"/>
+    <w:pPr>
+      <w:spacing w:after="0" w:line="240" w:lineRule="auto"/>
+    </w:pPr>
   </w:style>
 </w:styles>
 </file>
@@ -1045,4 +1051,16 @@
     </a:ext>
   </a:extLst>
 </a:theme>
+</file>
+
+<file path=customXml/item1.xml><?xml version="1.0" encoding="utf-8"?>
+<b:Sources xmlns:b="http://schemas.openxmlformats.org/officeDocument/2006/bibliography" xmlns="http://schemas.openxmlformats.org/officeDocument/2006/bibliography" SelectedStyle="\APASixthEditionOfficeOnline.xsl" StyleName="APA" Version="6"/>
+</file>
+
+<file path=customXml/itemProps1.xml><?xml version="1.0" encoding="utf-8"?>
+<ds:datastoreItem xmlns:ds="http://schemas.openxmlformats.org/officeDocument/2006/customXml" ds:itemID="{FDAD4AD7-9789-443F-BC55-61070C7A073E}">
+  <ds:schemaRefs>
+    <ds:schemaRef ds:uri="http://schemas.openxmlformats.org/officeDocument/2006/bibliography"/>
+  </ds:schemaRefs>
+</ds:datastoreItem>
 </file>
</xml_diff>

<commit_message>
database autofill and querying
</commit_message>
<xml_diff>
--- a/tpl/word/Account Confirmation Letter Template.docx
+++ b/tpl/word/Account Confirmation Letter Template.docx
@@ -78,16 +78,36 @@
         <w:spacing w:line="276" w:lineRule="auto"/>
       </w:pPr>
       <w:r>
-        <w:t>${customer.name.full}</w:t>
-      </w:r>
-    </w:p>
-    <w:p>
-      <w:pPr>
-        <w:pStyle w:val="NoSpacing"/>
-        <w:spacing w:line="276" w:lineRule="auto"/>
-      </w:pPr>
-      <w:r>
-        <w:t>${customer.address}</w:t>
+        <w:t>${</w:t>
+      </w:r>
+      <w:proofErr w:type="spellStart"/>
+      <w:proofErr w:type="gramStart"/>
+      <w:r>
+        <w:t>customer.name.full</w:t>
+      </w:r>
+      <w:proofErr w:type="spellEnd"/>
+      <w:proofErr w:type="gramEnd"/>
+      <w:r>
+        <w:t>}</w:t>
+      </w:r>
+    </w:p>
+    <w:p>
+      <w:pPr>
+        <w:pStyle w:val="NoSpacing"/>
+        <w:spacing w:line="276" w:lineRule="auto"/>
+      </w:pPr>
+      <w:r>
+        <w:t>${</w:t>
+      </w:r>
+      <w:proofErr w:type="spellStart"/>
+      <w:proofErr w:type="gramStart"/>
+      <w:r>
+        <w:t>customer.address</w:t>
+      </w:r>
+      <w:proofErr w:type="spellEnd"/>
+      <w:proofErr w:type="gramEnd"/>
+      <w:r>
+        <w:t>}</w:t>
       </w:r>
     </w:p>
     <w:p>
@@ -113,8 +133,15 @@
       <w:r>
         <w:t xml:space="preserve"> ${</w:t>
       </w:r>
-      <w:r>
-        <w:t>customer.name.formal}</w:t>
+      <w:proofErr w:type="spellStart"/>
+      <w:proofErr w:type="gramStart"/>
+      <w:r>
+        <w:t>customer.name.formal</w:t>
+      </w:r>
+      <w:proofErr w:type="spellEnd"/>
+      <w:proofErr w:type="gramEnd"/>
+      <w:r>
+        <w:t>}</w:t>
       </w:r>
       <w:r>
         <w:t>,</w:t>
@@ -230,7 +257,17 @@
               <w:spacing w:line="276" w:lineRule="auto"/>
             </w:pPr>
             <w:r>
-              <w:t>${account.type}</w:t>
+              <w:t>${</w:t>
+            </w:r>
+            <w:proofErr w:type="spellStart"/>
+            <w:proofErr w:type="gramStart"/>
+            <w:r>
+              <w:t>account.type</w:t>
+            </w:r>
+            <w:proofErr w:type="spellEnd"/>
+            <w:proofErr w:type="gramEnd"/>
+            <w:r>
+              <w:t>}</w:t>
             </w:r>
           </w:p>
         </w:tc>
@@ -244,7 +281,17 @@
               <w:spacing w:line="276" w:lineRule="auto"/>
             </w:pPr>
             <w:r>
-              <w:t>${account.number}</w:t>
+              <w:t>${</w:t>
+            </w:r>
+            <w:proofErr w:type="spellStart"/>
+            <w:proofErr w:type="gramStart"/>
+            <w:r>
+              <w:t>account.number</w:t>
+            </w:r>
+            <w:proofErr w:type="spellEnd"/>
+            <w:proofErr w:type="gramEnd"/>
+            <w:r>
+              <w:t>}</w:t>
             </w:r>
           </w:p>
         </w:tc>
@@ -316,7 +363,17 @@
         <w:spacing w:line="276" w:lineRule="auto"/>
       </w:pPr>
       <w:r>
-        <w:t>${consultant.title}</w:t>
+        <w:t>${</w:t>
+      </w:r>
+      <w:proofErr w:type="spellStart"/>
+      <w:proofErr w:type="gramStart"/>
+      <w:r>
+        <w:t>consultant.title</w:t>
+      </w:r>
+      <w:proofErr w:type="spellEnd"/>
+      <w:proofErr w:type="gramEnd"/>
+      <w:r>
+        <w:t>}</w:t>
       </w:r>
     </w:p>
     <w:sectPr>
@@ -729,7 +786,7 @@
   <w:style w:type="paragraph" w:default="1" w:styleId="Normal">
     <w:name w:val="Normal"/>
     <w:qFormat/>
-    <w:rsid w:val="002761B0"/>
+    <w:rsid w:val="00E2528D"/>
     <w:pPr>
       <w:spacing w:after="0" w:line="360" w:lineRule="auto"/>
     </w:pPr>

</xml_diff>

<commit_message>
Password generation and prompt
</commit_message>
<xml_diff>
--- a/tpl/word/Account Confirmation Letter Template.docx
+++ b/tpl/word/Account Confirmation Letter Template.docx
@@ -59,55 +59,38 @@
         <w:pStyle w:val="NoSpacing"/>
         <w:spacing w:line="276" w:lineRule="auto"/>
       </w:pPr>
-    </w:p>
-    <w:p>
-      <w:pPr>
-        <w:pStyle w:val="NoSpacing"/>
-        <w:spacing w:line="276" w:lineRule="auto"/>
-      </w:pPr>
-    </w:p>
-    <w:p>
-      <w:pPr>
-        <w:pStyle w:val="NoSpacing"/>
-        <w:spacing w:line="276" w:lineRule="auto"/>
-      </w:pPr>
-    </w:p>
-    <w:p>
-      <w:pPr>
-        <w:pStyle w:val="NoSpacing"/>
-        <w:spacing w:line="276" w:lineRule="auto"/>
-      </w:pPr>
-      <w:r>
-        <w:t>${</w:t>
-      </w:r>
-      <w:proofErr w:type="spellStart"/>
-      <w:proofErr w:type="gramStart"/>
-      <w:r>
-        <w:t>customer.name.full</w:t>
-      </w:r>
-      <w:proofErr w:type="spellEnd"/>
-      <w:proofErr w:type="gramEnd"/>
-      <w:r>
-        <w:t>}</w:t>
-      </w:r>
-    </w:p>
-    <w:p>
-      <w:pPr>
-        <w:pStyle w:val="NoSpacing"/>
-        <w:spacing w:line="276" w:lineRule="auto"/>
-      </w:pPr>
-      <w:r>
-        <w:t>${</w:t>
-      </w:r>
-      <w:proofErr w:type="spellStart"/>
-      <w:proofErr w:type="gramStart"/>
-      <w:r>
-        <w:t>customer.address</w:t>
-      </w:r>
-      <w:proofErr w:type="spellEnd"/>
-      <w:proofErr w:type="gramEnd"/>
-      <w:r>
-        <w:t>}</w:t>
+      <w:r>
+        <w:t>${date}</w:t>
+      </w:r>
+    </w:p>
+    <w:p>
+      <w:pPr>
+        <w:pStyle w:val="NoSpacing"/>
+        <w:spacing w:line="276" w:lineRule="auto"/>
+      </w:pPr>
+    </w:p>
+    <w:p>
+      <w:pPr>
+        <w:pStyle w:val="NoSpacing"/>
+        <w:spacing w:line="276" w:lineRule="auto"/>
+      </w:pPr>
+    </w:p>
+    <w:p>
+      <w:pPr>
+        <w:pStyle w:val="NoSpacing"/>
+        <w:spacing w:line="276" w:lineRule="auto"/>
+      </w:pPr>
+      <w:r>
+        <w:t>${customer.name.full}</w:t>
+      </w:r>
+    </w:p>
+    <w:p>
+      <w:pPr>
+        <w:pStyle w:val="NoSpacing"/>
+        <w:spacing w:line="276" w:lineRule="auto"/>
+      </w:pPr>
+      <w:r>
+        <w:t>${customer.address}</w:t>
       </w:r>
     </w:p>
     <w:p>
@@ -133,15 +116,8 @@
       <w:r>
         <w:t xml:space="preserve"> ${</w:t>
       </w:r>
-      <w:proofErr w:type="spellStart"/>
-      <w:proofErr w:type="gramStart"/>
-      <w:r>
-        <w:t>customer.name.formal</w:t>
-      </w:r>
-      <w:proofErr w:type="spellEnd"/>
-      <w:proofErr w:type="gramEnd"/>
-      <w:r>
-        <w:t>}</w:t>
+      <w:r>
+        <w:t>customer.name.formal}</w:t>
       </w:r>
       <w:r>
         <w:t>,</w:t>
@@ -257,17 +233,7 @@
               <w:spacing w:line="276" w:lineRule="auto"/>
             </w:pPr>
             <w:r>
-              <w:t>${</w:t>
-            </w:r>
-            <w:proofErr w:type="spellStart"/>
-            <w:proofErr w:type="gramStart"/>
-            <w:r>
-              <w:t>account.type</w:t>
-            </w:r>
-            <w:proofErr w:type="spellEnd"/>
-            <w:proofErr w:type="gramEnd"/>
-            <w:r>
-              <w:t>}</w:t>
+              <w:t>${account.type}</w:t>
             </w:r>
           </w:p>
         </w:tc>
@@ -281,17 +247,7 @@
               <w:spacing w:line="276" w:lineRule="auto"/>
             </w:pPr>
             <w:r>
-              <w:t>${</w:t>
-            </w:r>
-            <w:proofErr w:type="spellStart"/>
-            <w:proofErr w:type="gramStart"/>
-            <w:r>
-              <w:t>account.number</w:t>
-            </w:r>
-            <w:proofErr w:type="spellEnd"/>
-            <w:proofErr w:type="gramEnd"/>
-            <w:r>
-              <w:t>}</w:t>
+              <w:t>${account.number}</w:t>
             </w:r>
           </w:p>
         </w:tc>
@@ -363,17 +319,7 @@
         <w:spacing w:line="276" w:lineRule="auto"/>
       </w:pPr>
       <w:r>
-        <w:t>${</w:t>
-      </w:r>
-      <w:proofErr w:type="spellStart"/>
-      <w:proofErr w:type="gramStart"/>
-      <w:r>
-        <w:t>consultant.title</w:t>
-      </w:r>
-      <w:proofErr w:type="spellEnd"/>
-      <w:proofErr w:type="gramEnd"/>
-      <w:r>
-        <w:t>}</w:t>
+        <w:t>${consultant.title}</w:t>
       </w:r>
     </w:p>
     <w:sectPr>

</xml_diff>